<commit_message>
le responsive c'est trop dur MDRR
</commit_message>
<xml_diff>
--- a/site-web/02-programme/03-resource/situation profesionnel N°2.docx
+++ b/site-web/02-programme/03-resource/situation profesionnel N°2.docx
@@ -1,18 +1,17 @@
 
 <file path=word/document.xml><?xml version="1.0" encoding="utf-8"?>
-<w:document xmlns:wpc="http://schemas.microsoft.com/office/word/2010/wordprocessingCanvas" xmlns:mc="http://schemas.openxmlformats.org/markup-compatibility/2006" xmlns:o="urn:schemas-microsoft-com:office:office" xmlns:r="http://schemas.openxmlformats.org/officeDocument/2006/relationships" xmlns:m="http://schemas.openxmlformats.org/officeDocument/2006/math" xmlns:v="urn:schemas-microsoft-com:vml" xmlns:wp14="http://schemas.microsoft.com/office/word/2010/wordprocessingDrawing" xmlns:wp="http://schemas.openxmlformats.org/drawingml/2006/wordprocessingDrawing" xmlns:w10="urn:schemas-microsoft-com:office:word" xmlns:w="http://schemas.openxmlformats.org/wordprocessingml/2006/main" xmlns:w14="http://schemas.microsoft.com/office/word/2010/wordml" xmlns:w15="http://schemas.microsoft.com/office/word/2012/wordml" xmlns:wpg="http://schemas.microsoft.com/office/word/2010/wordprocessingGroup" xmlns:wpi="http://schemas.microsoft.com/office/word/2010/wordprocessingInk" xmlns:wne="http://schemas.microsoft.com/office/word/2006/wordml" xmlns:wps="http://schemas.microsoft.com/office/word/2010/wordprocessingShape" mc:Ignorable="w14 w15 wp14">
+<w:document xmlns:wpc="http://schemas.microsoft.com/office/word/2010/wordprocessingCanvas" xmlns:cx="http://schemas.microsoft.com/office/drawing/2014/chartex" xmlns:cx1="http://schemas.microsoft.com/office/drawing/2015/9/8/chartex" xmlns:cx2="http://schemas.microsoft.com/office/drawing/2015/10/21/chartex" xmlns:cx3="http://schemas.microsoft.com/office/drawing/2016/5/9/chartex" xmlns:cx4="http://schemas.microsoft.com/office/drawing/2016/5/10/chartex" xmlns:cx5="http://schemas.microsoft.com/office/drawing/2016/5/11/chartex" xmlns:cx6="http://schemas.microsoft.com/office/drawing/2016/5/12/chartex" xmlns:cx7="http://schemas.microsoft.com/office/drawing/2016/5/13/chartex" xmlns:cx8="http://schemas.microsoft.com/office/drawing/2016/5/14/chartex" xmlns:mc="http://schemas.openxmlformats.org/markup-compatibility/2006" xmlns:aink="http://schemas.microsoft.com/office/drawing/2016/ink" xmlns:am3d="http://schemas.microsoft.com/office/drawing/2017/model3d" xmlns:o="urn:schemas-microsoft-com:office:office" xmlns:r="http://schemas.openxmlformats.org/officeDocument/2006/relationships" xmlns:m="http://schemas.openxmlformats.org/officeDocument/2006/math" xmlns:v="urn:schemas-microsoft-com:vml" xmlns:wp14="http://schemas.microsoft.com/office/word/2010/wordprocessingDrawing" xmlns:wp="http://schemas.openxmlformats.org/drawingml/2006/wordprocessingDrawing" xmlns:w10="urn:schemas-microsoft-com:office:word" xmlns:w="http://schemas.openxmlformats.org/wordprocessingml/2006/main" xmlns:w14="http://schemas.microsoft.com/office/word/2010/wordml" xmlns:w15="http://schemas.microsoft.com/office/word/2012/wordml" xmlns:w16cex="http://schemas.microsoft.com/office/word/2018/wordml/cex" xmlns:w16cid="http://schemas.microsoft.com/office/word/2016/wordml/cid" xmlns:w16="http://schemas.microsoft.com/office/word/2018/wordml" xmlns:w16sdtdh="http://schemas.microsoft.com/office/word/2020/wordml/sdtdatahash" xmlns:w16se="http://schemas.microsoft.com/office/word/2015/wordml/symex" xmlns:wpg="http://schemas.microsoft.com/office/word/2010/wordprocessingGroup" xmlns:wpi="http://schemas.microsoft.com/office/word/2010/wordprocessingInk" xmlns:wne="http://schemas.microsoft.com/office/word/2006/wordml" xmlns:wps="http://schemas.microsoft.com/office/word/2010/wordprocessingShape" mc:Ignorable="w14 w15 w16se w16cid w16 w16cex w16sdtdh wp14">
   <w:body>
-    <w:bookmarkStart w:id="0" w:name="_Toc94194128"/>
-    <w:bookmarkStart w:id="1" w:name="_Toc94194281"/>
-    <w:bookmarkStart w:id="2" w:name="_Toc94194305"/>
     <w:p>
       <w:pPr>
         <w:pStyle w:val="Titre1"/>
       </w:pPr>
+      <w:bookmarkStart w:id="0" w:name="_Toc94194128"/>
+      <w:bookmarkStart w:id="1" w:name="_Toc94194281"/>
+      <w:bookmarkStart w:id="2" w:name="_Toc94194305"/>
       <w:r>
         <w:rPr>
           <w:noProof/>
-          <w:lang w:eastAsia="fr-FR"/>
         </w:rPr>
         <mc:AlternateContent>
           <mc:Choice Requires="wps">
@@ -103,13 +102,13 @@
               </wp:anchor>
             </w:drawing>
           </mc:Choice>
-          <mc:Fallback xmlns:w16se="http://schemas.microsoft.com/office/word/2015/wordml/symex" xmlns:w16sdtdh="http://schemas.microsoft.com/office/word/2020/wordml/sdtdatahash" xmlns:w16="http://schemas.microsoft.com/office/word/2018/wordml" xmlns:w16cid="http://schemas.microsoft.com/office/word/2016/wordml/cid" xmlns:w16cex="http://schemas.microsoft.com/office/word/2018/wordml/cex" xmlns:am3d="http://schemas.microsoft.com/office/drawing/2017/model3d" xmlns:aink="http://schemas.microsoft.com/office/drawing/2016/ink" xmlns:cx8="http://schemas.microsoft.com/office/drawing/2016/5/14/chartex" xmlns:cx7="http://schemas.microsoft.com/office/drawing/2016/5/13/chartex" xmlns:cx6="http://schemas.microsoft.com/office/drawing/2016/5/12/chartex" xmlns:cx5="http://schemas.microsoft.com/office/drawing/2016/5/11/chartex" xmlns:cx4="http://schemas.microsoft.com/office/drawing/2016/5/10/chartex" xmlns:cx3="http://schemas.microsoft.com/office/drawing/2016/5/9/chartex" xmlns:cx2="http://schemas.microsoft.com/office/drawing/2015/10/21/chartex" xmlns:cx1="http://schemas.microsoft.com/office/drawing/2015/9/8/chartex" xmlns:cx="http://schemas.microsoft.com/office/drawing/2014/chartex">
+          <mc:Fallback>
             <w:pict>
               <v:shapetype w14:anchorId="5107D647" id="_x0000_t202" coordsize="21600,21600" o:spt="202" path="m,l,21600r21600,l21600,xe">
                 <v:stroke joinstyle="miter"/>
                 <v:path gradientshapeok="t" o:connecttype="rect"/>
               </v:shapetype>
-              <v:shape id="Zone de texte 2" o:spid="_x0000_s1026" type="#_x0000_t202" style="position:absolute;margin-left:-64.15pt;margin-top:-63.3pt;width:260.35pt;height:108pt;z-index:251659264;visibility:visible;mso-wrap-style:square;mso-width-percent:0;mso-height-percent:0;mso-wrap-distance-left:9pt;mso-wrap-distance-top:3.6pt;mso-wrap-distance-right:9pt;mso-wrap-distance-bottom:3.6pt;mso-position-horizontal:absolute;mso-position-horizontal-relative:text;mso-position-vertical:absolute;mso-position-vertical-relative:text;mso-width-percent:0;mso-height-percent:0;mso-width-relative:margin;mso-height-relative:margin;v-text-anchor:top" o:gfxdata="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" filled="f" stroked="f">
+              <v:shape id="Zone de texte 2" o:spid="_x0000_s1026" type="#_x0000_t202" style="position:absolute;margin-left:-64.15pt;margin-top:-63.3pt;width:260.35pt;height:108pt;z-index:251659264;visibility:visible;mso-wrap-style:square;mso-width-percent:0;mso-height-percent:0;mso-wrap-distance-left:9pt;mso-wrap-distance-top:3.6pt;mso-wrap-distance-right:9pt;mso-wrap-distance-bottom:3.6pt;mso-position-horizontal:absolute;mso-position-horizontal-relative:text;mso-position-vertical:absolute;mso-position-vertical-relative:text;mso-width-percent:0;mso-height-percent:0;mso-width-relative:margin;mso-height-relative:margin;v-text-anchor:top" o:gfxdata="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" filled="f" stroked="f">
                 <v:textbox>
                   <w:txbxContent>
                     <w:p>
@@ -157,7 +156,6 @@
       <w:r>
         <w:rPr>
           <w:noProof/>
-          <w:lang w:eastAsia="fr-FR"/>
         </w:rPr>
         <w:drawing>
           <wp:anchor distT="0" distB="0" distL="114300" distR="114300" simplePos="0" relativeHeight="251664384" behindDoc="1" locked="0" layoutInCell="1" allowOverlap="1" wp14:anchorId="56765B11" wp14:editId="56BB226D">
@@ -237,7 +235,6 @@
       <w:r>
         <w:rPr>
           <w:noProof/>
-          <w:lang w:eastAsia="fr-FR"/>
         </w:rPr>
         <mc:AlternateContent>
           <mc:Choice Requires="wps">
@@ -301,23 +298,7 @@
                                 <w:sz w:val="44"/>
                                 <w:szCs w:val="44"/>
                               </w:rPr>
-                              <w:t>Situation professionnel</w:t>
-                            </w:r>
-                            <w:r>
-                              <w:rPr>
-                                <w:sz w:val="44"/>
-                                <w:szCs w:val="44"/>
-                              </w:rPr>
-                              <w:t>le</w:t>
-                            </w:r>
-                            <w:bookmarkStart w:id="3" w:name="_GoBack"/>
-                            <w:bookmarkEnd w:id="3"/>
-                            <w:r>
-                              <w:rPr>
-                                <w:sz w:val="44"/>
-                                <w:szCs w:val="44"/>
-                              </w:rPr>
-                              <w:t xml:space="preserve"> N°</w:t>
+                              <w:t>Situation professionnel N°</w:t>
                             </w:r>
                             <w:r>
                               <w:rPr>
@@ -376,11 +357,7 @@
           </mc:Choice>
           <mc:Fallback>
             <w:pict>
-              <v:shapetype w14:anchorId="397276AF" id="_x0000_t202" coordsize="21600,21600" o:spt="202" path="m,l,21600r21600,l21600,xe">
-                <v:stroke joinstyle="miter"/>
-                <v:path gradientshapeok="t" o:connecttype="rect"/>
-              </v:shapetype>
-              <v:shape id="_x0000_s1027" type="#_x0000_t202" style="position:absolute;margin-left:259.5pt;margin-top:1.05pt;width:314.4pt;height:191.7pt;z-index:-251655168;visibility:visible;mso-wrap-style:square;mso-width-percent:0;mso-height-percent:0;mso-wrap-distance-left:9pt;mso-wrap-distance-top:3.6pt;mso-wrap-distance-right:9pt;mso-wrap-distance-bottom:3.6pt;mso-position-horizontal:absolute;mso-position-horizontal-relative:page;mso-position-vertical:absolute;mso-position-vertical-relative:text;mso-width-percent:0;mso-height-percent:0;mso-width-relative:margin;mso-height-relative:margin;v-text-anchor:top" o:gfxdata="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" filled="f" stroked="f">
+              <v:shape w14:anchorId="397276AF" id="_x0000_s1027" type="#_x0000_t202" style="position:absolute;margin-left:259.5pt;margin-top:1.05pt;width:314.4pt;height:191.7pt;z-index:-251655168;visibility:visible;mso-wrap-style:square;mso-width-percent:0;mso-height-percent:0;mso-wrap-distance-left:9pt;mso-wrap-distance-top:3.6pt;mso-wrap-distance-right:9pt;mso-wrap-distance-bottom:3.6pt;mso-position-horizontal:absolute;mso-position-horizontal-relative:page;mso-position-vertical:absolute;mso-position-vertical-relative:text;mso-width-percent:0;mso-height-percent:0;mso-width-relative:margin;mso-height-relative:margin;v-text-anchor:top" o:gfxdata="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" filled="f" stroked="f">
                 <v:textbox>
                   <w:txbxContent>
                     <w:p>
@@ -395,23 +372,7 @@
                           <w:sz w:val="44"/>
                           <w:szCs w:val="44"/>
                         </w:rPr>
-                        <w:t>Situation professionnel</w:t>
-                      </w:r>
-                      <w:r>
-                        <w:rPr>
-                          <w:sz w:val="44"/>
-                          <w:szCs w:val="44"/>
-                        </w:rPr>
-                        <w:t>le</w:t>
-                      </w:r>
-                      <w:bookmarkStart w:id="4" w:name="_GoBack"/>
-                      <w:bookmarkEnd w:id="4"/>
-                      <w:r>
-                        <w:rPr>
-                          <w:sz w:val="44"/>
-                          <w:szCs w:val="44"/>
-                        </w:rPr>
-                        <w:t xml:space="preserve"> N°</w:t>
+                        <w:t>Situation professionnel N°</w:t>
                       </w:r>
                       <w:r>
                         <w:rPr>
@@ -494,7 +455,6 @@
       <w:r>
         <w:rPr>
           <w:noProof/>
-          <w:lang w:eastAsia="fr-FR"/>
         </w:rPr>
         <mc:AlternateContent>
           <mc:Choice Requires="wps">
@@ -547,7 +507,7 @@
                                 <w:szCs w:val="40"/>
                               </w:rPr>
                             </w:pPr>
-                            <w:bookmarkStart w:id="5" w:name="_Toc94194306"/>
+                            <w:bookmarkStart w:id="3" w:name="_Toc94194306"/>
                             <w:r>
                               <w:rPr>
                                 <w:color w:val="000000" w:themeColor="text1"/>
@@ -556,7 +516,7 @@
                               </w:rPr>
                               <w:t>Description :</w:t>
                             </w:r>
-                            <w:bookmarkEnd w:id="5"/>
+                            <w:bookmarkEnd w:id="3"/>
                             <w:r>
                               <w:rPr>
                                 <w:color w:val="000000" w:themeColor="text1"/>
@@ -599,7 +559,7 @@
               </wp:anchor>
             </w:drawing>
           </mc:Choice>
-          <mc:Fallback xmlns:w16se="http://schemas.microsoft.com/office/word/2015/wordml/symex" xmlns:w16sdtdh="http://schemas.microsoft.com/office/word/2020/wordml/sdtdatahash" xmlns:w16="http://schemas.microsoft.com/office/word/2018/wordml" xmlns:w16cid="http://schemas.microsoft.com/office/word/2016/wordml/cid" xmlns:w16cex="http://schemas.microsoft.com/office/word/2018/wordml/cex" xmlns:am3d="http://schemas.microsoft.com/office/drawing/2017/model3d" xmlns:aink="http://schemas.microsoft.com/office/drawing/2016/ink" xmlns:cx8="http://schemas.microsoft.com/office/drawing/2016/5/14/chartex" xmlns:cx7="http://schemas.microsoft.com/office/drawing/2016/5/13/chartex" xmlns:cx6="http://schemas.microsoft.com/office/drawing/2016/5/12/chartex" xmlns:cx5="http://schemas.microsoft.com/office/drawing/2016/5/11/chartex" xmlns:cx4="http://schemas.microsoft.com/office/drawing/2016/5/10/chartex" xmlns:cx3="http://schemas.microsoft.com/office/drawing/2016/5/9/chartex" xmlns:cx2="http://schemas.microsoft.com/office/drawing/2015/10/21/chartex" xmlns:cx1="http://schemas.microsoft.com/office/drawing/2015/9/8/chartex" xmlns:cx="http://schemas.microsoft.com/office/drawing/2014/chartex">
+          <mc:Fallback>
             <w:pict>
               <v:shape w14:anchorId="500A7A5B" id="_x0000_s1028" type="#_x0000_t202" style="position:absolute;margin-left:0;margin-top:21.2pt;width:507.75pt;height:110.6pt;z-index:251663360;visibility:visible;mso-wrap-style:square;mso-width-percent:0;mso-height-percent:200;mso-wrap-distance-left:9pt;mso-wrap-distance-top:3.6pt;mso-wrap-distance-right:9pt;mso-wrap-distance-bottom:3.6pt;mso-position-horizontal:center;mso-position-horizontal-relative:margin;mso-position-vertical:absolute;mso-position-vertical-relative:text;mso-width-percent:0;mso-height-percent:200;mso-width-relative:margin;mso-height-relative:margin;v-text-anchor:top" o:gfxdata="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" filled="f" stroked="f">
                 <v:textbox style="mso-fit-shape-to-text:t">
@@ -714,15 +674,16 @@
           <w:u w:val="single"/>
         </w:rPr>
       </w:pPr>
-      <w:bookmarkStart w:id="6" w:name="_Toc94194307"/>
+      <w:bookmarkStart w:id="5" w:name="_Toc94194307"/>
       <w:r>
         <w:rPr>
           <w:color w:val="000000" w:themeColor="text1"/>
           <w:u w:val="single"/>
         </w:rPr>
+        <w:lastRenderedPageBreak/>
         <w:t>Plan de la situation</w:t>
       </w:r>
-      <w:bookmarkEnd w:id="6"/>
+      <w:bookmarkEnd w:id="5"/>
       <w:r>
         <w:rPr>
           <w:color w:val="000000" w:themeColor="text1"/>
@@ -944,6 +905,7 @@
           <w:color w:val="000000" w:themeColor="text1"/>
           <w:u w:val="single"/>
         </w:rPr>
+        <w:lastRenderedPageBreak/>
         <w:t xml:space="preserve">Cahier des charges : </w:t>
       </w:r>
     </w:p>
@@ -1043,7 +1005,6 @@
           <w:szCs w:val="28"/>
           <w:u w:val="single"/>
         </w:rPr>
-        <w:lastRenderedPageBreak/>
         <w:t xml:space="preserve">Les choix de matériels et de logiciels : </w:t>
       </w:r>
     </w:p>
@@ -1304,7 +1265,7 @@
 </file>
 
 <file path=word/endnotes.xml><?xml version="1.0" encoding="utf-8"?>
-<w:endnotes xmlns:wpc="http://schemas.microsoft.com/office/word/2010/wordprocessingCanvas" xmlns:mc="http://schemas.openxmlformats.org/markup-compatibility/2006" xmlns:o="urn:schemas-microsoft-com:office:office" xmlns:r="http://schemas.openxmlformats.org/officeDocument/2006/relationships" xmlns:m="http://schemas.openxmlformats.org/officeDocument/2006/math" xmlns:v="urn:schemas-microsoft-com:vml" xmlns:wp14="http://schemas.microsoft.com/office/word/2010/wordprocessingDrawing" xmlns:wp="http://schemas.openxmlformats.org/drawingml/2006/wordprocessingDrawing" xmlns:w10="urn:schemas-microsoft-com:office:word" xmlns:w="http://schemas.openxmlformats.org/wordprocessingml/2006/main" xmlns:w14="http://schemas.microsoft.com/office/word/2010/wordml" xmlns:w15="http://schemas.microsoft.com/office/word/2012/wordml" xmlns:wpg="http://schemas.microsoft.com/office/word/2010/wordprocessingGroup" xmlns:wpi="http://schemas.microsoft.com/office/word/2010/wordprocessingInk" xmlns:wne="http://schemas.microsoft.com/office/word/2006/wordml" xmlns:wps="http://schemas.microsoft.com/office/word/2010/wordprocessingShape" mc:Ignorable="w14 w15 wp14">
+<w:endnotes xmlns:wpc="http://schemas.microsoft.com/office/word/2010/wordprocessingCanvas" xmlns:cx="http://schemas.microsoft.com/office/drawing/2014/chartex" xmlns:cx1="http://schemas.microsoft.com/office/drawing/2015/9/8/chartex" xmlns:cx2="http://schemas.microsoft.com/office/drawing/2015/10/21/chartex" xmlns:cx3="http://schemas.microsoft.com/office/drawing/2016/5/9/chartex" xmlns:cx4="http://schemas.microsoft.com/office/drawing/2016/5/10/chartex" xmlns:cx5="http://schemas.microsoft.com/office/drawing/2016/5/11/chartex" xmlns:cx6="http://schemas.microsoft.com/office/drawing/2016/5/12/chartex" xmlns:cx7="http://schemas.microsoft.com/office/drawing/2016/5/13/chartex" xmlns:cx8="http://schemas.microsoft.com/office/drawing/2016/5/14/chartex" xmlns:mc="http://schemas.openxmlformats.org/markup-compatibility/2006" xmlns:aink="http://schemas.microsoft.com/office/drawing/2016/ink" xmlns:am3d="http://schemas.microsoft.com/office/drawing/2017/model3d" xmlns:o="urn:schemas-microsoft-com:office:office" xmlns:r="http://schemas.openxmlformats.org/officeDocument/2006/relationships" xmlns:m="http://schemas.openxmlformats.org/officeDocument/2006/math" xmlns:v="urn:schemas-microsoft-com:vml" xmlns:wp14="http://schemas.microsoft.com/office/word/2010/wordprocessingDrawing" xmlns:wp="http://schemas.openxmlformats.org/drawingml/2006/wordprocessingDrawing" xmlns:w10="urn:schemas-microsoft-com:office:word" xmlns:w="http://schemas.openxmlformats.org/wordprocessingml/2006/main" xmlns:w14="http://schemas.microsoft.com/office/word/2010/wordml" xmlns:w15="http://schemas.microsoft.com/office/word/2012/wordml" xmlns:w16cex="http://schemas.microsoft.com/office/word/2018/wordml/cex" xmlns:w16cid="http://schemas.microsoft.com/office/word/2016/wordml/cid" xmlns:w16="http://schemas.microsoft.com/office/word/2018/wordml" xmlns:w16sdtdh="http://schemas.microsoft.com/office/word/2020/wordml/sdtdatahash" xmlns:w16se="http://schemas.microsoft.com/office/word/2015/wordml/symex" xmlns:wpg="http://schemas.microsoft.com/office/word/2010/wordprocessingGroup" xmlns:wpi="http://schemas.microsoft.com/office/word/2010/wordprocessingInk" xmlns:wne="http://schemas.microsoft.com/office/word/2006/wordml" xmlns:wps="http://schemas.microsoft.com/office/word/2010/wordprocessingShape" mc:Ignorable="w14 w15 w16se w16cid w16 w16cex w16sdtdh wp14">
   <w:endnote w:type="separator" w:id="-1">
     <w:p>
       <w:pPr>
@@ -1329,7 +1290,7 @@
 </file>
 
 <file path=word/footer1.xml><?xml version="1.0" encoding="utf-8"?>
-<w:ftr xmlns:wpc="http://schemas.microsoft.com/office/word/2010/wordprocessingCanvas" xmlns:mc="http://schemas.openxmlformats.org/markup-compatibility/2006" xmlns:o="urn:schemas-microsoft-com:office:office" xmlns:r="http://schemas.openxmlformats.org/officeDocument/2006/relationships" xmlns:m="http://schemas.openxmlformats.org/officeDocument/2006/math" xmlns:v="urn:schemas-microsoft-com:vml" xmlns:wp14="http://schemas.microsoft.com/office/word/2010/wordprocessingDrawing" xmlns:wp="http://schemas.openxmlformats.org/drawingml/2006/wordprocessingDrawing" xmlns:w10="urn:schemas-microsoft-com:office:word" xmlns:w="http://schemas.openxmlformats.org/wordprocessingml/2006/main" xmlns:w14="http://schemas.microsoft.com/office/word/2010/wordml" xmlns:w15="http://schemas.microsoft.com/office/word/2012/wordml" xmlns:wpg="http://schemas.microsoft.com/office/word/2010/wordprocessingGroup" xmlns:wpi="http://schemas.microsoft.com/office/word/2010/wordprocessingInk" xmlns:wne="http://schemas.microsoft.com/office/word/2006/wordml" xmlns:wps="http://schemas.microsoft.com/office/word/2010/wordprocessingShape" mc:Ignorable="w14 w15 wp14">
+<w:ftr xmlns:wpc="http://schemas.microsoft.com/office/word/2010/wordprocessingCanvas" xmlns:cx="http://schemas.microsoft.com/office/drawing/2014/chartex" xmlns:cx1="http://schemas.microsoft.com/office/drawing/2015/9/8/chartex" xmlns:cx2="http://schemas.microsoft.com/office/drawing/2015/10/21/chartex" xmlns:cx3="http://schemas.microsoft.com/office/drawing/2016/5/9/chartex" xmlns:cx4="http://schemas.microsoft.com/office/drawing/2016/5/10/chartex" xmlns:cx5="http://schemas.microsoft.com/office/drawing/2016/5/11/chartex" xmlns:cx6="http://schemas.microsoft.com/office/drawing/2016/5/12/chartex" xmlns:cx7="http://schemas.microsoft.com/office/drawing/2016/5/13/chartex" xmlns:cx8="http://schemas.microsoft.com/office/drawing/2016/5/14/chartex" xmlns:mc="http://schemas.openxmlformats.org/markup-compatibility/2006" xmlns:aink="http://schemas.microsoft.com/office/drawing/2016/ink" xmlns:am3d="http://schemas.microsoft.com/office/drawing/2017/model3d" xmlns:o="urn:schemas-microsoft-com:office:office" xmlns:r="http://schemas.openxmlformats.org/officeDocument/2006/relationships" xmlns:m="http://schemas.openxmlformats.org/officeDocument/2006/math" xmlns:v="urn:schemas-microsoft-com:vml" xmlns:wp14="http://schemas.microsoft.com/office/word/2010/wordprocessingDrawing" xmlns:wp="http://schemas.openxmlformats.org/drawingml/2006/wordprocessingDrawing" xmlns:w10="urn:schemas-microsoft-com:office:word" xmlns:w="http://schemas.openxmlformats.org/wordprocessingml/2006/main" xmlns:w14="http://schemas.microsoft.com/office/word/2010/wordml" xmlns:w15="http://schemas.microsoft.com/office/word/2012/wordml" xmlns:w16cex="http://schemas.microsoft.com/office/word/2018/wordml/cex" xmlns:w16cid="http://schemas.microsoft.com/office/word/2016/wordml/cid" xmlns:w16="http://schemas.microsoft.com/office/word/2018/wordml" xmlns:w16sdtdh="http://schemas.microsoft.com/office/word/2020/wordml/sdtdatahash" xmlns:w16se="http://schemas.microsoft.com/office/word/2015/wordml/symex" xmlns:wpg="http://schemas.microsoft.com/office/word/2010/wordprocessingGroup" xmlns:wpi="http://schemas.microsoft.com/office/word/2010/wordprocessingInk" xmlns:wne="http://schemas.microsoft.com/office/word/2006/wordml" xmlns:wps="http://schemas.microsoft.com/office/word/2010/wordprocessingShape" mc:Ignorable="w14 w15 w16se w16cid w16 w16cex w16sdtdh wp14">
   <w:sdt>
     <w:sdtPr>
       <w:id w:val="1082342269"/>
@@ -1387,9 +1348,8 @@
               <w:rPr>
                 <w:b/>
                 <w:bCs/>
-                <w:noProof/>
               </w:rPr>
-              <w:t>3</w:t>
+              <w:t>2</w:t>
             </w:r>
             <w:r>
               <w:rPr>
@@ -1432,9 +1392,8 @@
               <w:rPr>
                 <w:b/>
                 <w:bCs/>
-                <w:noProof/>
               </w:rPr>
-              <w:t>3</w:t>
+              <w:t>2</w:t>
             </w:r>
             <w:r>
               <w:rPr>
@@ -1459,7 +1418,7 @@
 </file>
 
 <file path=word/footnotes.xml><?xml version="1.0" encoding="utf-8"?>
-<w:footnotes xmlns:wpc="http://schemas.microsoft.com/office/word/2010/wordprocessingCanvas" xmlns:mc="http://schemas.openxmlformats.org/markup-compatibility/2006" xmlns:o="urn:schemas-microsoft-com:office:office" xmlns:r="http://schemas.openxmlformats.org/officeDocument/2006/relationships" xmlns:m="http://schemas.openxmlformats.org/officeDocument/2006/math" xmlns:v="urn:schemas-microsoft-com:vml" xmlns:wp14="http://schemas.microsoft.com/office/word/2010/wordprocessingDrawing" xmlns:wp="http://schemas.openxmlformats.org/drawingml/2006/wordprocessingDrawing" xmlns:w10="urn:schemas-microsoft-com:office:word" xmlns:w="http://schemas.openxmlformats.org/wordprocessingml/2006/main" xmlns:w14="http://schemas.microsoft.com/office/word/2010/wordml" xmlns:w15="http://schemas.microsoft.com/office/word/2012/wordml" xmlns:wpg="http://schemas.microsoft.com/office/word/2010/wordprocessingGroup" xmlns:wpi="http://schemas.microsoft.com/office/word/2010/wordprocessingInk" xmlns:wne="http://schemas.microsoft.com/office/word/2006/wordml" xmlns:wps="http://schemas.microsoft.com/office/word/2010/wordprocessingShape" mc:Ignorable="w14 w15 wp14">
+<w:footnotes xmlns:wpc="http://schemas.microsoft.com/office/word/2010/wordprocessingCanvas" xmlns:cx="http://schemas.microsoft.com/office/drawing/2014/chartex" xmlns:cx1="http://schemas.microsoft.com/office/drawing/2015/9/8/chartex" xmlns:cx2="http://schemas.microsoft.com/office/drawing/2015/10/21/chartex" xmlns:cx3="http://schemas.microsoft.com/office/drawing/2016/5/9/chartex" xmlns:cx4="http://schemas.microsoft.com/office/drawing/2016/5/10/chartex" xmlns:cx5="http://schemas.microsoft.com/office/drawing/2016/5/11/chartex" xmlns:cx6="http://schemas.microsoft.com/office/drawing/2016/5/12/chartex" xmlns:cx7="http://schemas.microsoft.com/office/drawing/2016/5/13/chartex" xmlns:cx8="http://schemas.microsoft.com/office/drawing/2016/5/14/chartex" xmlns:mc="http://schemas.openxmlformats.org/markup-compatibility/2006" xmlns:aink="http://schemas.microsoft.com/office/drawing/2016/ink" xmlns:am3d="http://schemas.microsoft.com/office/drawing/2017/model3d" xmlns:o="urn:schemas-microsoft-com:office:office" xmlns:r="http://schemas.openxmlformats.org/officeDocument/2006/relationships" xmlns:m="http://schemas.openxmlformats.org/officeDocument/2006/math" xmlns:v="urn:schemas-microsoft-com:vml" xmlns:wp14="http://schemas.microsoft.com/office/word/2010/wordprocessingDrawing" xmlns:wp="http://schemas.openxmlformats.org/drawingml/2006/wordprocessingDrawing" xmlns:w10="urn:schemas-microsoft-com:office:word" xmlns:w="http://schemas.openxmlformats.org/wordprocessingml/2006/main" xmlns:w14="http://schemas.microsoft.com/office/word/2010/wordml" xmlns:w15="http://schemas.microsoft.com/office/word/2012/wordml" xmlns:w16cex="http://schemas.microsoft.com/office/word/2018/wordml/cex" xmlns:w16cid="http://schemas.microsoft.com/office/word/2016/wordml/cid" xmlns:w16="http://schemas.microsoft.com/office/word/2018/wordml" xmlns:w16sdtdh="http://schemas.microsoft.com/office/word/2020/wordml/sdtdatahash" xmlns:w16se="http://schemas.microsoft.com/office/word/2015/wordml/symex" xmlns:wpg="http://schemas.microsoft.com/office/word/2010/wordprocessingGroup" xmlns:wpi="http://schemas.microsoft.com/office/word/2010/wordprocessingInk" xmlns:wne="http://schemas.microsoft.com/office/word/2006/wordml" xmlns:wps="http://schemas.microsoft.com/office/word/2010/wordprocessingShape" mc:Ignorable="w14 w15 w16se w16cid w16 w16cex w16sdtdh wp14">
   <w:footnote w:type="separator" w:id="-1">
     <w:p>
       <w:pPr>
@@ -1484,8 +1443,8 @@
 </file>
 
 <file path=word/numbering.xml><?xml version="1.0" encoding="utf-8"?>
-<w:numbering xmlns:wpc="http://schemas.microsoft.com/office/word/2010/wordprocessingCanvas" xmlns:mc="http://schemas.openxmlformats.org/markup-compatibility/2006" xmlns:o="urn:schemas-microsoft-com:office:office" xmlns:r="http://schemas.openxmlformats.org/officeDocument/2006/relationships" xmlns:m="http://schemas.openxmlformats.org/officeDocument/2006/math" xmlns:v="urn:schemas-microsoft-com:vml" xmlns:wp14="http://schemas.microsoft.com/office/word/2010/wordprocessingDrawing" xmlns:wp="http://schemas.openxmlformats.org/drawingml/2006/wordprocessingDrawing" xmlns:w10="urn:schemas-microsoft-com:office:word" xmlns:w="http://schemas.openxmlformats.org/wordprocessingml/2006/main" xmlns:w14="http://schemas.microsoft.com/office/word/2010/wordml" xmlns:w15="http://schemas.microsoft.com/office/word/2012/wordml" xmlns:wpg="http://schemas.microsoft.com/office/word/2010/wordprocessingGroup" xmlns:wpi="http://schemas.microsoft.com/office/word/2010/wordprocessingInk" xmlns:wne="http://schemas.microsoft.com/office/word/2006/wordml" xmlns:wps="http://schemas.microsoft.com/office/word/2010/wordprocessingShape" mc:Ignorable="w14 w15 wp14">
-  <w:abstractNum w:abstractNumId="0">
+<w:numbering xmlns:wpc="http://schemas.microsoft.com/office/word/2010/wordprocessingCanvas" xmlns:cx="http://schemas.microsoft.com/office/drawing/2014/chartex" xmlns:cx1="http://schemas.microsoft.com/office/drawing/2015/9/8/chartex" xmlns:cx2="http://schemas.microsoft.com/office/drawing/2015/10/21/chartex" xmlns:cx3="http://schemas.microsoft.com/office/drawing/2016/5/9/chartex" xmlns:cx4="http://schemas.microsoft.com/office/drawing/2016/5/10/chartex" xmlns:cx5="http://schemas.microsoft.com/office/drawing/2016/5/11/chartex" xmlns:cx6="http://schemas.microsoft.com/office/drawing/2016/5/12/chartex" xmlns:cx7="http://schemas.microsoft.com/office/drawing/2016/5/13/chartex" xmlns:cx8="http://schemas.microsoft.com/office/drawing/2016/5/14/chartex" xmlns:mc="http://schemas.openxmlformats.org/markup-compatibility/2006" xmlns:aink="http://schemas.microsoft.com/office/drawing/2016/ink" xmlns:am3d="http://schemas.microsoft.com/office/drawing/2017/model3d" xmlns:o="urn:schemas-microsoft-com:office:office" xmlns:r="http://schemas.openxmlformats.org/officeDocument/2006/relationships" xmlns:m="http://schemas.openxmlformats.org/officeDocument/2006/math" xmlns:v="urn:schemas-microsoft-com:vml" xmlns:wp14="http://schemas.microsoft.com/office/word/2010/wordprocessingDrawing" xmlns:wp="http://schemas.openxmlformats.org/drawingml/2006/wordprocessingDrawing" xmlns:w10="urn:schemas-microsoft-com:office:word" xmlns:w="http://schemas.openxmlformats.org/wordprocessingml/2006/main" xmlns:w14="http://schemas.microsoft.com/office/word/2010/wordml" xmlns:w15="http://schemas.microsoft.com/office/word/2012/wordml" xmlns:w16cex="http://schemas.microsoft.com/office/word/2018/wordml/cex" xmlns:w16cid="http://schemas.microsoft.com/office/word/2016/wordml/cid" xmlns:w16="http://schemas.microsoft.com/office/word/2018/wordml" xmlns:w16sdtdh="http://schemas.microsoft.com/office/word/2020/wordml/sdtdatahash" xmlns:w16se="http://schemas.microsoft.com/office/word/2015/wordml/symex" xmlns:wpg="http://schemas.microsoft.com/office/word/2010/wordprocessingGroup" xmlns:wpi="http://schemas.microsoft.com/office/word/2010/wordprocessingInk" xmlns:wne="http://schemas.microsoft.com/office/word/2006/wordml" xmlns:wps="http://schemas.microsoft.com/office/word/2010/wordprocessingShape" mc:Ignorable="w14 w15 w16se w16cid w16 w16cex w16sdtdh wp14">
+  <w:abstractNum w:abstractNumId="0" w15:restartNumberingAfterBreak="0">
     <w:nsid w:val="05DF728B"/>
     <w:multiLevelType w:val="hybridMultilevel"/>
     <w:tmpl w:val="443C0552"/>
@@ -1581,7 +1540,7 @@
 </file>
 
 <file path=word/styles.xml><?xml version="1.0" encoding="utf-8"?>
-<w:styles xmlns:mc="http://schemas.openxmlformats.org/markup-compatibility/2006" xmlns:r="http://schemas.openxmlformats.org/officeDocument/2006/relationships" xmlns:w="http://schemas.openxmlformats.org/wordprocessingml/2006/main" xmlns:w14="http://schemas.microsoft.com/office/word/2010/wordml" xmlns:w15="http://schemas.microsoft.com/office/word/2012/wordml" mc:Ignorable="w14 w15">
+<w:styles xmlns:mc="http://schemas.openxmlformats.org/markup-compatibility/2006" xmlns:r="http://schemas.openxmlformats.org/officeDocument/2006/relationships" xmlns:w="http://schemas.openxmlformats.org/wordprocessingml/2006/main" xmlns:w14="http://schemas.microsoft.com/office/word/2010/wordml" xmlns:w15="http://schemas.microsoft.com/office/word/2012/wordml" xmlns:w16cex="http://schemas.microsoft.com/office/word/2018/wordml/cex" xmlns:w16cid="http://schemas.microsoft.com/office/word/2016/wordml/cid" xmlns:w16="http://schemas.microsoft.com/office/word/2018/wordml" xmlns:w16sdtdh="http://schemas.microsoft.com/office/word/2020/wordml/sdtdatahash" xmlns:w16se="http://schemas.microsoft.com/office/word/2015/wordml/symex" mc:Ignorable="w14 w15 w16se w16cid w16 w16cex w16sdtdh">
   <w:docDefaults>
     <w:rPrDefault>
       <w:rPr>
@@ -1597,7 +1556,7 @@
       </w:pPr>
     </w:pPrDefault>
   </w:docDefaults>
-  <w:latentStyles w:defLockedState="0" w:defUIPriority="99" w:defSemiHidden="0" w:defUnhideWhenUsed="0" w:defQFormat="0" w:count="371">
+  <w:latentStyles w:defLockedState="0" w:defUIPriority="99" w:defSemiHidden="0" w:defUnhideWhenUsed="0" w:defQFormat="0" w:count="376">
     <w:lsdException w:name="Normal" w:uiPriority="0" w:qFormat="1"/>
     <w:lsdException w:name="heading 1" w:uiPriority="9" w:qFormat="1"/>
     <w:lsdException w:name="heading 2" w:semiHidden="1" w:uiPriority="9" w:unhideWhenUsed="1" w:qFormat="1"/>
@@ -1969,6 +1928,11 @@
     <w:lsdException w:name="List Table 5 Dark Accent 6" w:uiPriority="50"/>
     <w:lsdException w:name="List Table 6 Colorful Accent 6" w:uiPriority="51"/>
     <w:lsdException w:name="List Table 7 Colorful Accent 6" w:uiPriority="52"/>
+    <w:lsdException w:name="Mention" w:semiHidden="1" w:unhideWhenUsed="1"/>
+    <w:lsdException w:name="Smart Hyperlink" w:semiHidden="1" w:unhideWhenUsed="1"/>
+    <w:lsdException w:name="Hashtag" w:semiHidden="1" w:unhideWhenUsed="1"/>
+    <w:lsdException w:name="Unresolved Mention" w:semiHidden="1" w:unhideWhenUsed="1"/>
+    <w:lsdException w:name="Smart Link" w:semiHidden="1" w:unhideWhenUsed="1"/>
   </w:latentStyles>
   <w:style w:type="paragraph" w:default="1" w:styleId="Normal">
     <w:name w:val="Normal"/>
@@ -2765,12 +2729,6 @@
 </file>
 
 <file path=customXml/item1.xml><?xml version="1.0" encoding="utf-8"?>
-<p:properties xmlns:p="http://schemas.microsoft.com/office/2006/metadata/properties" xmlns:xsi="http://www.w3.org/2001/XMLSchema-instance" xmlns:pc="http://schemas.microsoft.com/office/infopath/2007/PartnerControls">
-  <documentManagement/>
-</p:properties>
-</file>
-
-<file path=customXml/item2.xml><?xml version="1.0" encoding="utf-8"?>
 <?mso-contentType ?>
 <FormTemplates xmlns="http://schemas.microsoft.com/sharepoint/v3/contenttype/forms">
   <Display>DocumentLibraryForm</Display>
@@ -2779,7 +2737,7 @@
 </FormTemplates>
 </file>
 
-<file path=customXml/item3.xml><?xml version="1.0" encoding="utf-8"?>
+<file path=customXml/item2.xml><?xml version="1.0" encoding="utf-8"?>
 <ct:contentTypeSchema xmlns:ct="http://schemas.microsoft.com/office/2006/metadata/contentType" xmlns:ma="http://schemas.microsoft.com/office/2006/metadata/properties/metaAttributes" ct:_="" ma:_="" ma:contentTypeName="Document" ma:contentTypeID="0x01010033C2F83EC72A0049997B5BEA4110C218" ma:contentTypeVersion="13" ma:contentTypeDescription="Create a new document." ma:contentTypeScope="" ma:versionID="809fc1aadf0877b8520720d881cbef0d">
   <xsd:schema xmlns:xsd="http://www.w3.org/2001/XMLSchema" xmlns:xs="http://www.w3.org/2001/XMLSchema" xmlns:p="http://schemas.microsoft.com/office/2006/metadata/properties" xmlns:ns3="482ac190-6723-45a7-a216-e210df6ec24f" xmlns:ns4="ad63824f-60c7-4ad1-b5bb-d728c0a89770" targetNamespace="http://schemas.microsoft.com/office/2006/metadata/properties" ma:root="true" ma:fieldsID="54c8db6b55ad213c3ca3f4032ad377b0" ns3:_="" ns4:_="">
     <xsd:import namespace="482ac190-6723-45a7-a216-e210df6ec24f"/>
@@ -3002,20 +2960,17 @@
 </ct:contentTypeSchema>
 </file>
 
-<file path=customXml/item4.xml><?xml version="1.0" encoding="utf-8"?>
+<file path=customXml/item3.xml><?xml version="1.0" encoding="utf-8"?>
 <b:Sources xmlns:b="http://schemas.openxmlformats.org/officeDocument/2006/bibliography" xmlns="http://schemas.openxmlformats.org/officeDocument/2006/bibliography" SelectedStyle="\APASixthEditionOfficeOnline.xsl" StyleName="APA" Version="6"/>
 </file>
 
-<file path=customXml/itemProps1.xml><?xml version="1.0" encoding="utf-8"?>
-<ds:datastoreItem xmlns:ds="http://schemas.openxmlformats.org/officeDocument/2006/customXml" ds:itemID="{E97BA050-1977-4C1C-9EA4-30C415428CDD}">
-  <ds:schemaRefs>
-    <ds:schemaRef ds:uri="http://schemas.microsoft.com/office/2006/metadata/properties"/>
-    <ds:schemaRef ds:uri="http://schemas.microsoft.com/office/infopath/2007/PartnerControls"/>
-  </ds:schemaRefs>
-</ds:datastoreItem>
+<file path=customXml/item4.xml><?xml version="1.0" encoding="utf-8"?>
+<p:properties xmlns:p="http://schemas.microsoft.com/office/2006/metadata/properties" xmlns:xsi="http://www.w3.org/2001/XMLSchema-instance" xmlns:pc="http://schemas.microsoft.com/office/infopath/2007/PartnerControls">
+  <documentManagement/>
+</p:properties>
 </file>
 
-<file path=customXml/itemProps2.xml><?xml version="1.0" encoding="utf-8"?>
+<file path=customXml/itemProps1.xml><?xml version="1.0" encoding="utf-8"?>
 <ds:datastoreItem xmlns:ds="http://schemas.openxmlformats.org/officeDocument/2006/customXml" ds:itemID="{4FD37E50-5282-4C88-AC24-F7836DB31F49}">
   <ds:schemaRefs>
     <ds:schemaRef ds:uri="http://schemas.microsoft.com/sharepoint/v3/contenttype/forms"/>
@@ -3023,7 +2978,7 @@
 </ds:datastoreItem>
 </file>
 
-<file path=customXml/itemProps3.xml><?xml version="1.0" encoding="utf-8"?>
+<file path=customXml/itemProps2.xml><?xml version="1.0" encoding="utf-8"?>
 <ds:datastoreItem xmlns:ds="http://schemas.openxmlformats.org/officeDocument/2006/customXml" ds:itemID="{E31E0099-EBAB-41F2-A275-ED4F7600650C}">
   <ds:schemaRefs>
     <ds:schemaRef ds:uri="http://schemas.microsoft.com/office/2006/metadata/contentType"/>
@@ -3042,10 +2997,27 @@
 </ds:datastoreItem>
 </file>
 
-<file path=customXml/itemProps4.xml><?xml version="1.0" encoding="utf-8"?>
-<ds:datastoreItem xmlns:ds="http://schemas.openxmlformats.org/officeDocument/2006/customXml" ds:itemID="{A89AC4A3-3DE2-4CC7-BB60-99E68EAF8E38}">
+<file path=customXml/itemProps3.xml><?xml version="1.0" encoding="utf-8"?>
+<ds:datastoreItem xmlns:ds="http://schemas.openxmlformats.org/officeDocument/2006/customXml" ds:itemID="{378E0AA1-5EB7-4F36-9096-688001564BD1}">
   <ds:schemaRefs>
     <ds:schemaRef ds:uri="http://schemas.openxmlformats.org/officeDocument/2006/bibliography"/>
   </ds:schemaRefs>
 </ds:datastoreItem>
+</file>
+
+<file path=customXml/itemProps4.xml><?xml version="1.0" encoding="utf-8"?>
+<ds:datastoreItem xmlns:ds="http://schemas.openxmlformats.org/officeDocument/2006/customXml" ds:itemID="{E97BA050-1977-4C1C-9EA4-30C415428CDD}">
+  <ds:schemaRefs>
+    <ds:schemaRef ds:uri="http://schemas.openxmlformats.org/package/2006/metadata/core-properties"/>
+    <ds:schemaRef ds:uri="http://purl.org/dc/dcmitype/"/>
+    <ds:schemaRef ds:uri="http://schemas.microsoft.com/office/infopath/2007/PartnerControls"/>
+    <ds:schemaRef ds:uri="http://schemas.microsoft.com/office/2006/documentManagement/types"/>
+    <ds:schemaRef ds:uri="482ac190-6723-45a7-a216-e210df6ec24f"/>
+    <ds:schemaRef ds:uri="http://purl.org/dc/elements/1.1/"/>
+    <ds:schemaRef ds:uri="http://schemas.microsoft.com/office/2006/metadata/properties"/>
+    <ds:schemaRef ds:uri="ad63824f-60c7-4ad1-b5bb-d728c0a89770"/>
+    <ds:schemaRef ds:uri="http://purl.org/dc/terms/"/>
+    <ds:schemaRef ds:uri="http://www.w3.org/XML/1998/namespace"/>
+  </ds:schemaRefs>
+</ds:datastoreItem>
 </file>
</xml_diff>